<commit_message>
Diagrama entidad relacion terminado
</commit_message>
<xml_diff>
--- a/proyecto/fase02/Actividades_proyecto4/GA4-220501095-AA1-EV02_modelos_conceptual_y_logico_para_el_proyecto_desarrollo_de_software.docx
+++ b/proyecto/fase02/Actividades_proyecto4/GA4-220501095-AA1-EV02_modelos_conceptual_y_logico_para_el_proyecto_desarrollo_de_software.docx
@@ -13,8 +13,6 @@
           <w:color w:val="000000"/>
         </w:rPr>
       </w:pPr>
-      <w:bookmarkStart w:id="0" w:name="_GoBack"/>
-      <w:bookmarkEnd w:id="0"/>
       <w:r>
         <w:rPr>
           <w:b/>
@@ -565,14 +563,14 @@
           <w:rFonts w:ascii="Calibri" w:eastAsia="Calibri" w:hAnsi="Calibri" w:cs="Calibri"/>
         </w:rPr>
       </w:pPr>
-      <w:bookmarkStart w:id="1" w:name="_Toc140245728"/>
+      <w:bookmarkStart w:id="0" w:name="_Toc142484723"/>
       <w:r>
         <w:rPr>
           <w:rFonts w:ascii="Calibri" w:eastAsia="Calibri" w:hAnsi="Calibri" w:cs="Calibri"/>
         </w:rPr>
         <w:t>REVISIÓN HISTÓRICA</w:t>
       </w:r>
-      <w:bookmarkEnd w:id="1"/>
+      <w:bookmarkEnd w:id="0"/>
     </w:p>
     <w:p>
       <w:pPr>
@@ -1459,10 +1457,10 @@
         </w:rPr>
       </w:pPr>
     </w:p>
+    <w:bookmarkStart w:id="1" w:name="1fob9te" w:colFirst="0" w:colLast="0" w:displacedByCustomXml="next"/>
+    <w:bookmarkEnd w:id="1" w:displacedByCustomXml="next"/>
     <w:bookmarkStart w:id="2" w:name="3znysh7" w:colFirst="0" w:colLast="0" w:displacedByCustomXml="next"/>
     <w:bookmarkEnd w:id="2" w:displacedByCustomXml="next"/>
-    <w:bookmarkStart w:id="3" w:name="1fob9te" w:colFirst="0" w:colLast="0" w:displacedByCustomXml="next"/>
-    <w:bookmarkEnd w:id="3" w:displacedByCustomXml="next"/>
     <w:sdt>
       <w:sdtPr>
         <w:rPr>
@@ -1493,7 +1491,15 @@
             <w:rPr>
               <w:lang w:val="es-ES"/>
             </w:rPr>
-            <w:t>Tabla de contenido</w:t>
+            <w:t>Tabla de c</w:t>
+          </w:r>
+          <w:bookmarkStart w:id="3" w:name="_GoBack"/>
+          <w:bookmarkEnd w:id="3"/>
+          <w:r>
+            <w:rPr>
+              <w:lang w:val="es-ES"/>
+            </w:rPr>
+            <w:t>ontenido</w:t>
           </w:r>
         </w:p>
         <w:p>
@@ -1534,7 +1540,7 @@
             </w:rPr>
             <w:fldChar w:fldCharType="separate"/>
           </w:r>
-          <w:hyperlink w:anchor="_Toc140245728" w:history="1">
+          <w:hyperlink w:anchor="_Toc142484723" w:history="1">
             <w:r>
               <w:rPr>
                 <w:rStyle w:val="Hipervnculo"/>
@@ -1579,7 +1585,7 @@
                 <w:noProof/>
                 <w:webHidden/>
               </w:rPr>
-              <w:instrText xml:space="preserve"> PAGEREF _Toc140245728 \h </w:instrText>
+              <w:instrText xml:space="preserve"> PAGEREF _Toc142484723 \h </w:instrText>
             </w:r>
             <w:r>
               <w:rPr>
@@ -1624,7 +1630,7 @@
               <w:szCs w:val="22"/>
             </w:rPr>
           </w:pPr>
-          <w:hyperlink w:anchor="_Toc140245729" w:history="1">
+          <w:hyperlink w:anchor="_Toc142484724" w:history="1">
             <w:r>
               <w:rPr>
                 <w:rStyle w:val="Hipervnculo"/>
@@ -1667,7 +1673,7 @@
                 <w:noProof/>
                 <w:webHidden/>
               </w:rPr>
-              <w:instrText xml:space="preserve"> PAGEREF _Toc140245729 \h </w:instrText>
+              <w:instrText xml:space="preserve"> PAGEREF _Toc142484724 \h </w:instrText>
             </w:r>
             <w:r>
               <w:rPr>
@@ -1712,7 +1718,7 @@
               <w:szCs w:val="22"/>
             </w:rPr>
           </w:pPr>
-          <w:hyperlink w:anchor="_Toc140245730" w:history="1">
+          <w:hyperlink w:anchor="_Toc142484725" w:history="1">
             <w:r>
               <w:rPr>
                 <w:rStyle w:val="Hipervnculo"/>
@@ -1734,7 +1740,7 @@
                 <w:rStyle w:val="Hipervnculo"/>
                 <w:noProof/>
               </w:rPr>
-              <w:t>Diagrama del modelo lógico.</w:t>
+              <w:t>Modelo Entidad Relación.</w:t>
             </w:r>
             <w:r>
               <w:rPr>
@@ -1755,7 +1761,7 @@
                 <w:noProof/>
                 <w:webHidden/>
               </w:rPr>
-              <w:instrText xml:space="preserve"> PAGEREF _Toc140245730 \h </w:instrText>
+              <w:instrText xml:space="preserve"> PAGEREF _Toc142484725 \h </w:instrText>
             </w:r>
             <w:r>
               <w:rPr>
@@ -1800,7 +1806,7 @@
               <w:szCs w:val="22"/>
             </w:rPr>
           </w:pPr>
-          <w:hyperlink w:anchor="_Toc140245731" w:history="1">
+          <w:hyperlink w:anchor="_Toc142484726" w:history="1">
             <w:r>
               <w:rPr>
                 <w:rStyle w:val="Hipervnculo"/>
@@ -1822,7 +1828,7 @@
                 <w:rStyle w:val="Hipervnculo"/>
                 <w:noProof/>
               </w:rPr>
-              <w:t>Diccionario de Datos</w:t>
+              <w:t>Diagrama del modelo lógico.</w:t>
             </w:r>
             <w:r>
               <w:rPr>
@@ -1843,7 +1849,7 @@
                 <w:noProof/>
                 <w:webHidden/>
               </w:rPr>
-              <w:instrText xml:space="preserve"> PAGEREF _Toc140245731 \h </w:instrText>
+              <w:instrText xml:space="preserve"> PAGEREF _Toc142484726 \h </w:instrText>
             </w:r>
             <w:r>
               <w:rPr>
@@ -1863,7 +1869,7 @@
                 <w:noProof/>
                 <w:webHidden/>
               </w:rPr>
-              <w:t>6</w:t>
+              <w:t>5</w:t>
             </w:r>
             <w:r>
               <w:rPr>
@@ -1888,7 +1894,7 @@
               <w:szCs w:val="22"/>
             </w:rPr>
           </w:pPr>
-          <w:hyperlink w:anchor="_Toc140245732" w:history="1">
+          <w:hyperlink w:anchor="_Toc142484727" w:history="1">
             <w:r>
               <w:rPr>
                 <w:rStyle w:val="Hipervnculo"/>
@@ -1910,7 +1916,7 @@
                 <w:rStyle w:val="Hipervnculo"/>
                 <w:noProof/>
               </w:rPr>
-              <w:t>Políticas de seguridad para garantizar integridad, confidencialidad y disponibilidad de los datos</w:t>
+              <w:t>Diccionario de Datos</w:t>
             </w:r>
             <w:r>
               <w:rPr>
@@ -1931,7 +1937,7 @@
                 <w:noProof/>
                 <w:webHidden/>
               </w:rPr>
-              <w:instrText xml:space="preserve"> PAGEREF _Toc140245732 \h </w:instrText>
+              <w:instrText xml:space="preserve"> PAGEREF _Toc142484727 \h </w:instrText>
             </w:r>
             <w:r>
               <w:rPr>
@@ -1951,7 +1957,95 @@
                 <w:noProof/>
                 <w:webHidden/>
               </w:rPr>
-              <w:t>10</w:t>
+              <w:t>6</w:t>
+            </w:r>
+            <w:r>
+              <w:rPr>
+                <w:noProof/>
+                <w:webHidden/>
+              </w:rPr>
+              <w:fldChar w:fldCharType="end"/>
+            </w:r>
+          </w:hyperlink>
+        </w:p>
+        <w:p>
+          <w:pPr>
+            <w:pStyle w:val="TDC1"/>
+            <w:tabs>
+              <w:tab w:val="left" w:pos="440"/>
+              <w:tab w:val="right" w:pos="9394"/>
+            </w:tabs>
+            <w:rPr>
+              <w:rFonts w:asciiTheme="minorHAnsi" w:eastAsiaTheme="minorEastAsia" w:hAnsiTheme="minorHAnsi" w:cstheme="minorBidi"/>
+              <w:noProof/>
+              <w:sz w:val="22"/>
+              <w:szCs w:val="22"/>
+            </w:rPr>
+          </w:pPr>
+          <w:hyperlink w:anchor="_Toc142484728" w:history="1">
+            <w:r>
+              <w:rPr>
+                <w:rStyle w:val="Hipervnculo"/>
+                <w:noProof/>
+              </w:rPr>
+              <w:t>6.</w:t>
+            </w:r>
+            <w:r>
+              <w:rPr>
+                <w:rFonts w:asciiTheme="minorHAnsi" w:eastAsiaTheme="minorEastAsia" w:hAnsiTheme="minorHAnsi" w:cstheme="minorBidi"/>
+                <w:noProof/>
+                <w:sz w:val="22"/>
+                <w:szCs w:val="22"/>
+              </w:rPr>
+              <w:tab/>
+            </w:r>
+            <w:r>
+              <w:rPr>
+                <w:rStyle w:val="Hipervnculo"/>
+                <w:noProof/>
+              </w:rPr>
+              <w:t>Políticas de seguridad para garantizar integridad, confidencialidad y disponibilidad de los datos</w:t>
+            </w:r>
+            <w:r>
+              <w:rPr>
+                <w:noProof/>
+                <w:webHidden/>
+              </w:rPr>
+              <w:tab/>
+            </w:r>
+            <w:r>
+              <w:rPr>
+                <w:noProof/>
+                <w:webHidden/>
+              </w:rPr>
+              <w:fldChar w:fldCharType="begin"/>
+            </w:r>
+            <w:r>
+              <w:rPr>
+                <w:noProof/>
+                <w:webHidden/>
+              </w:rPr>
+              <w:instrText xml:space="preserve"> PAGEREF _Toc142484728 \h </w:instrText>
+            </w:r>
+            <w:r>
+              <w:rPr>
+                <w:noProof/>
+                <w:webHidden/>
+              </w:rPr>
+            </w:r>
+            <w:r>
+              <w:rPr>
+                <w:noProof/>
+                <w:webHidden/>
+              </w:rPr>
+              <w:fldChar w:fldCharType="separate"/>
+            </w:r>
+            <w:r>
+              <w:rPr>
+                <w:noProof/>
+                <w:webHidden/>
+              </w:rPr>
+              <w:t>11</w:t>
             </w:r>
             <w:r>
               <w:rPr>
@@ -2133,7 +2227,7 @@
       <w:bookmarkStart w:id="5" w:name="2et92p0" w:colFirst="0" w:colLast="0"/>
       <w:bookmarkStart w:id="6" w:name="tyjcwt" w:colFirst="0" w:colLast="0"/>
       <w:bookmarkStart w:id="7" w:name="1t3h5sf" w:colFirst="0" w:colLast="0"/>
-      <w:bookmarkStart w:id="8" w:name="_Toc140245729"/>
+      <w:bookmarkStart w:id="8" w:name="_Toc142484724"/>
       <w:bookmarkEnd w:id="4"/>
       <w:bookmarkEnd w:id="5"/>
       <w:bookmarkEnd w:id="6"/>
@@ -2300,74 +2394,27 @@
           <w:numId w:val="2"/>
         </w:numPr>
       </w:pPr>
-      <w:bookmarkStart w:id="9" w:name="_Toc140245730"/>
+      <w:bookmarkStart w:id="9" w:name="_Toc142484725"/>
       <w:r>
         <w:lastRenderedPageBreak/>
-        <w:t>Diagrama del modelo lógico.</w:t>
+        <w:t>Modelo Entidad Relación</w:t>
+      </w:r>
+      <w:r>
+        <w:t>.</w:t>
       </w:r>
       <w:bookmarkEnd w:id="9"/>
     </w:p>
     <w:p/>
     <w:p>
-      <w:pPr>
-        <w:spacing w:line="276" w:lineRule="auto"/>
-      </w:pPr>
-      <w:r>
-        <w:t>En este diagrama podemos observar las relaciones existente entre las tablas para el software “</w:t>
-      </w:r>
-      <w:proofErr w:type="spellStart"/>
-      <w:r>
-        <w:t>Servi</w:t>
-      </w:r>
-      <w:proofErr w:type="spellEnd"/>
-      <w:r>
-        <w:t xml:space="preserve"> OT </w:t>
-      </w:r>
-      <w:proofErr w:type="gramStart"/>
-      <w:r>
-        <w:t>“ ,</w:t>
-      </w:r>
-      <w:proofErr w:type="gramEnd"/>
-      <w:r>
-        <w:t xml:space="preserve"> que se encarga de realizar las  ordenes de trabajo en el mantenimiento preventivo y correctivo de aires acondicionados</w:t>
-      </w:r>
-      <w:r>
-        <w:t xml:space="preserve"> en la empresa </w:t>
-      </w:r>
-      <w:proofErr w:type="spellStart"/>
-      <w:r>
-        <w:t>Serviparamo</w:t>
-      </w:r>
-      <w:proofErr w:type="spellEnd"/>
-      <w:r>
-        <w:t xml:space="preserve"> SAS</w:t>
-      </w:r>
-      <w:r>
-        <w:t>.</w:t>
-      </w:r>
-    </w:p>
-    <w:p>
-      <w:pPr>
-        <w:spacing w:line="276" w:lineRule="auto"/>
-      </w:pPr>
-    </w:p>
-    <w:p>
-      <w:pPr>
-        <w:spacing w:line="276" w:lineRule="auto"/>
-      </w:pPr>
-    </w:p>
-    <w:p/>
-    <w:p/>
-    <w:p>
       <w:r>
         <w:rPr>
           <w:noProof/>
         </w:rPr>
         <w:drawing>
-          <wp:inline distT="0" distB="0" distL="0" distR="0" wp14:anchorId="72F0C9B9" wp14:editId="6848116A">
-            <wp:extent cx="5431790" cy="3422650"/>
-            <wp:effectExtent l="0" t="0" r="0" b="6350"/>
-            <wp:docPr id="1" name="Imagen 1"/>
+          <wp:inline distT="0" distB="0" distL="0" distR="0" wp14:anchorId="22580650" wp14:editId="0F98551A">
+            <wp:extent cx="6764427" cy="4057650"/>
+            <wp:effectExtent l="0" t="0" r="0" b="0"/>
+            <wp:docPr id="12" name="Imagen 12"/>
             <wp:cNvGraphicFramePr>
               <a:graphicFrameLocks xmlns:a="http://schemas.openxmlformats.org/drawingml/2006/main" noChangeAspect="1"/>
             </wp:cNvGraphicFramePr>
@@ -2375,7 +2422,7 @@
               <a:graphicData uri="http://schemas.openxmlformats.org/drawingml/2006/picture">
                 <pic:pic xmlns:pic="http://schemas.openxmlformats.org/drawingml/2006/picture">
                   <pic:nvPicPr>
-                    <pic:cNvPr id="1" name="modelo_logico.png"/>
+                    <pic:cNvPr id="12" name="diagramaEntidad.png"/>
                     <pic:cNvPicPr/>
                   </pic:nvPicPr>
                   <pic:blipFill>
@@ -2393,7 +2440,7 @@
                   <pic:spPr>
                     <a:xfrm>
                       <a:off x="0" y="0"/>
-                      <a:ext cx="5431790" cy="3422650"/>
+                      <a:ext cx="6792152" cy="4074281"/>
                     </a:xfrm>
                     <a:prstGeom prst="rect">
                       <a:avLst/>
@@ -2408,151 +2455,265 @@
     </w:p>
     <w:p>
       <w:pPr>
-        <w:jc w:val="both"/>
-        <w:rPr>
-          <w:rFonts w:ascii="Calibri" w:eastAsia="Calibri" w:hAnsi="Calibri" w:cs="Calibri"/>
-          <w:i/>
-        </w:rPr>
-      </w:pPr>
-    </w:p>
-    <w:p>
-      <w:pPr>
-        <w:jc w:val="both"/>
-        <w:rPr>
-          <w:rFonts w:ascii="Calibri" w:eastAsia="Calibri" w:hAnsi="Calibri" w:cs="Calibri"/>
-          <w:i/>
-        </w:rPr>
-      </w:pPr>
-    </w:p>
-    <w:p>
-      <w:pPr>
-        <w:jc w:val="both"/>
-        <w:rPr>
-          <w:rFonts w:ascii="Calibri" w:eastAsia="Calibri" w:hAnsi="Calibri" w:cs="Calibri"/>
-          <w:i/>
-        </w:rPr>
-      </w:pPr>
-    </w:p>
-    <w:p>
-      <w:pPr>
-        <w:pStyle w:val="Prrafodelista"/>
-        <w:ind w:left="360"/>
-        <w:jc w:val="both"/>
-        <w:rPr>
-          <w:rFonts w:ascii="Calibri" w:eastAsia="Calibri" w:hAnsi="Calibri" w:cs="Calibri"/>
-          <w:i/>
-        </w:rPr>
-      </w:pPr>
-      <w:r>
-        <w:rPr>
-          <w:rFonts w:ascii="Calibri" w:eastAsia="Calibri" w:hAnsi="Calibri" w:cs="Calibri"/>
-          <w:i/>
-        </w:rPr>
-        <w:t xml:space="preserve"> </w:t>
-      </w:r>
-    </w:p>
-    <w:p>
-      <w:pPr>
-        <w:pStyle w:val="Prrafodelista"/>
-        <w:ind w:left="360"/>
-        <w:jc w:val="both"/>
-        <w:rPr>
-          <w:rFonts w:ascii="Calibri" w:eastAsia="Calibri" w:hAnsi="Calibri" w:cs="Calibri"/>
-          <w:i/>
-        </w:rPr>
-      </w:pPr>
-    </w:p>
-    <w:p>
-      <w:pPr>
-        <w:pStyle w:val="Prrafodelista"/>
-        <w:ind w:left="360"/>
-        <w:jc w:val="both"/>
-        <w:rPr>
-          <w:rFonts w:ascii="Calibri" w:eastAsia="Calibri" w:hAnsi="Calibri" w:cs="Calibri"/>
-          <w:i/>
-        </w:rPr>
-      </w:pPr>
-    </w:p>
-    <w:p>
-      <w:pPr>
-        <w:pStyle w:val="Prrafodelista"/>
-        <w:ind w:left="360"/>
-        <w:jc w:val="both"/>
-        <w:rPr>
-          <w:rFonts w:ascii="Calibri" w:eastAsia="Calibri" w:hAnsi="Calibri" w:cs="Calibri"/>
-          <w:i/>
-        </w:rPr>
-      </w:pPr>
-    </w:p>
-    <w:p>
-      <w:pPr>
-        <w:pStyle w:val="Prrafodelista"/>
-        <w:ind w:left="360"/>
-        <w:jc w:val="both"/>
-        <w:rPr>
-          <w:rFonts w:ascii="Calibri" w:eastAsia="Calibri" w:hAnsi="Calibri" w:cs="Calibri"/>
-          <w:i/>
-        </w:rPr>
-      </w:pPr>
-    </w:p>
-    <w:p>
-      <w:pPr>
-        <w:pStyle w:val="Prrafodelista"/>
-        <w:ind w:left="360"/>
-        <w:jc w:val="both"/>
-        <w:rPr>
-          <w:rFonts w:ascii="Calibri" w:eastAsia="Calibri" w:hAnsi="Calibri" w:cs="Calibri"/>
-          <w:i/>
-        </w:rPr>
-      </w:pPr>
-    </w:p>
-    <w:p>
-      <w:pPr>
-        <w:pStyle w:val="Prrafodelista"/>
-        <w:ind w:left="360"/>
-        <w:jc w:val="both"/>
-        <w:rPr>
-          <w:rFonts w:ascii="Calibri" w:eastAsia="Calibri" w:hAnsi="Calibri" w:cs="Calibri"/>
-          <w:i/>
-        </w:rPr>
-      </w:pPr>
-    </w:p>
-    <w:p>
-      <w:pPr>
-        <w:pStyle w:val="Prrafodelista"/>
-        <w:ind w:left="360"/>
-        <w:jc w:val="both"/>
-        <w:rPr>
-          <w:rFonts w:ascii="Calibri" w:eastAsia="Calibri" w:hAnsi="Calibri" w:cs="Calibri"/>
-          <w:i/>
-        </w:rPr>
-      </w:pPr>
-    </w:p>
-    <w:p>
-      <w:pPr>
-        <w:pStyle w:val="Prrafodelista"/>
-        <w:ind w:left="360"/>
-        <w:jc w:val="both"/>
-        <w:rPr>
-          <w:rFonts w:ascii="Calibri" w:eastAsia="Calibri" w:hAnsi="Calibri" w:cs="Calibri"/>
-          <w:i/>
-        </w:rPr>
-      </w:pPr>
-    </w:p>
-    <w:p>
-      <w:pPr>
         <w:pStyle w:val="Ttulo1"/>
         <w:numPr>
           <w:ilvl w:val="0"/>
           <w:numId w:val="2"/>
         </w:numPr>
       </w:pPr>
-      <w:bookmarkStart w:id="10" w:name="_Toc140245731"/>
-      <w:r>
+      <w:bookmarkStart w:id="10" w:name="_Toc142484726"/>
+      <w:r>
+        <w:t>Diagrama del modelo lógico.</w:t>
+      </w:r>
+      <w:bookmarkEnd w:id="10"/>
+    </w:p>
+    <w:p/>
+    <w:p/>
+    <w:p>
+      <w:pPr>
+        <w:spacing w:line="276" w:lineRule="auto"/>
+      </w:pPr>
+      <w:r>
+        <w:t>En este diagrama podemos observar las relaciones existente entre las tablas para el software “</w:t>
+      </w:r>
+      <w:proofErr w:type="spellStart"/>
+      <w:r>
+        <w:t>Servi</w:t>
+      </w:r>
+      <w:proofErr w:type="spellEnd"/>
+      <w:r>
+        <w:t xml:space="preserve"> OT </w:t>
+      </w:r>
+      <w:proofErr w:type="gramStart"/>
+      <w:r>
+        <w:t>“ ,</w:t>
+      </w:r>
+      <w:proofErr w:type="gramEnd"/>
+      <w:r>
+        <w:t xml:space="preserve"> que se encarga de realizar las  ordenes de trabajo en el mantenimiento preventivo y correctivo de aires acondicionados</w:t>
+      </w:r>
+      <w:r>
+        <w:t xml:space="preserve"> en la empresa </w:t>
+      </w:r>
+      <w:proofErr w:type="spellStart"/>
+      <w:r>
+        <w:t>Serviparamo</w:t>
+      </w:r>
+      <w:proofErr w:type="spellEnd"/>
+      <w:r>
+        <w:t xml:space="preserve"> SAS</w:t>
+      </w:r>
+      <w:r>
+        <w:t>.</w:t>
+      </w:r>
+    </w:p>
+    <w:p>
+      <w:pPr>
+        <w:spacing w:line="276" w:lineRule="auto"/>
+      </w:pPr>
+    </w:p>
+    <w:p>
+      <w:pPr>
+        <w:spacing w:line="276" w:lineRule="auto"/>
+      </w:pPr>
+    </w:p>
+    <w:p/>
+    <w:p/>
+    <w:p>
+      <w:r>
+        <w:rPr>
+          <w:noProof/>
+        </w:rPr>
         <w:lastRenderedPageBreak/>
+        <w:drawing>
+          <wp:inline distT="0" distB="0" distL="0" distR="0" wp14:anchorId="02F0A9A5" wp14:editId="3C365AD1">
+            <wp:extent cx="6607982" cy="3962400"/>
+            <wp:effectExtent l="0" t="0" r="2540" b="0"/>
+            <wp:docPr id="14" name="Imagen 14"/>
+            <wp:cNvGraphicFramePr>
+              <a:graphicFrameLocks xmlns:a="http://schemas.openxmlformats.org/drawingml/2006/main" noChangeAspect="1"/>
+            </wp:cNvGraphicFramePr>
+            <a:graphic xmlns:a="http://schemas.openxmlformats.org/drawingml/2006/main">
+              <a:graphicData uri="http://schemas.openxmlformats.org/drawingml/2006/picture">
+                <pic:pic xmlns:pic="http://schemas.openxmlformats.org/drawingml/2006/picture">
+                  <pic:nvPicPr>
+                    <pic:cNvPr id="14" name="modelo_logico.png"/>
+                    <pic:cNvPicPr/>
+                  </pic:nvPicPr>
+                  <pic:blipFill>
+                    <a:blip r:embed="rId9">
+                      <a:extLst>
+                        <a:ext uri="{28A0092B-C50C-407E-A947-70E740481C1C}">
+                          <a14:useLocalDpi xmlns:a14="http://schemas.microsoft.com/office/drawing/2010/main" val="0"/>
+                        </a:ext>
+                      </a:extLst>
+                    </a:blip>
+                    <a:stretch>
+                      <a:fillRect/>
+                    </a:stretch>
+                  </pic:blipFill>
+                  <pic:spPr>
+                    <a:xfrm>
+                      <a:off x="0" y="0"/>
+                      <a:ext cx="6615262" cy="3966765"/>
+                    </a:xfrm>
+                    <a:prstGeom prst="rect">
+                      <a:avLst/>
+                    </a:prstGeom>
+                  </pic:spPr>
+                </pic:pic>
+              </a:graphicData>
+            </a:graphic>
+          </wp:inline>
+        </w:drawing>
+      </w:r>
+    </w:p>
+    <w:p>
+      <w:pPr>
+        <w:jc w:val="both"/>
+        <w:rPr>
+          <w:rFonts w:ascii="Calibri" w:eastAsia="Calibri" w:hAnsi="Calibri" w:cs="Calibri"/>
+          <w:i/>
+        </w:rPr>
+      </w:pPr>
+    </w:p>
+    <w:p>
+      <w:pPr>
+        <w:jc w:val="both"/>
+        <w:rPr>
+          <w:rFonts w:ascii="Calibri" w:eastAsia="Calibri" w:hAnsi="Calibri" w:cs="Calibri"/>
+          <w:i/>
+        </w:rPr>
+      </w:pPr>
+    </w:p>
+    <w:p>
+      <w:pPr>
+        <w:jc w:val="both"/>
+        <w:rPr>
+          <w:rFonts w:ascii="Calibri" w:eastAsia="Calibri" w:hAnsi="Calibri" w:cs="Calibri"/>
+          <w:i/>
+        </w:rPr>
+      </w:pPr>
+    </w:p>
+    <w:p>
+      <w:pPr>
+        <w:pStyle w:val="Prrafodelista"/>
+        <w:ind w:left="360"/>
+        <w:jc w:val="both"/>
+        <w:rPr>
+          <w:rFonts w:ascii="Calibri" w:eastAsia="Calibri" w:hAnsi="Calibri" w:cs="Calibri"/>
+          <w:i/>
+        </w:rPr>
+      </w:pPr>
+      <w:r>
+        <w:rPr>
+          <w:rFonts w:ascii="Calibri" w:eastAsia="Calibri" w:hAnsi="Calibri" w:cs="Calibri"/>
+          <w:i/>
+        </w:rPr>
+        <w:t xml:space="preserve"> </w:t>
+      </w:r>
+    </w:p>
+    <w:p>
+      <w:pPr>
+        <w:pStyle w:val="Prrafodelista"/>
+        <w:ind w:left="360"/>
+        <w:jc w:val="both"/>
+        <w:rPr>
+          <w:rFonts w:ascii="Calibri" w:eastAsia="Calibri" w:hAnsi="Calibri" w:cs="Calibri"/>
+          <w:i/>
+        </w:rPr>
+      </w:pPr>
+    </w:p>
+    <w:p>
+      <w:pPr>
+        <w:pStyle w:val="Prrafodelista"/>
+        <w:ind w:left="360"/>
+        <w:jc w:val="both"/>
+        <w:rPr>
+          <w:rFonts w:ascii="Calibri" w:eastAsia="Calibri" w:hAnsi="Calibri" w:cs="Calibri"/>
+          <w:i/>
+        </w:rPr>
+      </w:pPr>
+    </w:p>
+    <w:p>
+      <w:pPr>
+        <w:pStyle w:val="Prrafodelista"/>
+        <w:ind w:left="360"/>
+        <w:jc w:val="both"/>
+        <w:rPr>
+          <w:rFonts w:ascii="Calibri" w:eastAsia="Calibri" w:hAnsi="Calibri" w:cs="Calibri"/>
+          <w:i/>
+        </w:rPr>
+      </w:pPr>
+    </w:p>
+    <w:p>
+      <w:pPr>
+        <w:pStyle w:val="Prrafodelista"/>
+        <w:ind w:left="360"/>
+        <w:jc w:val="both"/>
+        <w:rPr>
+          <w:rFonts w:ascii="Calibri" w:eastAsia="Calibri" w:hAnsi="Calibri" w:cs="Calibri"/>
+          <w:i/>
+        </w:rPr>
+      </w:pPr>
+    </w:p>
+    <w:p>
+      <w:pPr>
+        <w:pStyle w:val="Prrafodelista"/>
+        <w:ind w:left="360"/>
+        <w:jc w:val="both"/>
+        <w:rPr>
+          <w:rFonts w:ascii="Calibri" w:eastAsia="Calibri" w:hAnsi="Calibri" w:cs="Calibri"/>
+          <w:i/>
+        </w:rPr>
+      </w:pPr>
+    </w:p>
+    <w:p>
+      <w:pPr>
+        <w:pStyle w:val="Prrafodelista"/>
+        <w:ind w:left="360"/>
+        <w:jc w:val="both"/>
+        <w:rPr>
+          <w:rFonts w:ascii="Calibri" w:eastAsia="Calibri" w:hAnsi="Calibri" w:cs="Calibri"/>
+          <w:i/>
+        </w:rPr>
+      </w:pPr>
+    </w:p>
+    <w:p>
+      <w:pPr>
+        <w:pStyle w:val="Prrafodelista"/>
+        <w:ind w:left="360"/>
+        <w:jc w:val="both"/>
+        <w:rPr>
+          <w:rFonts w:ascii="Calibri" w:eastAsia="Calibri" w:hAnsi="Calibri" w:cs="Calibri"/>
+          <w:i/>
+        </w:rPr>
+      </w:pPr>
+    </w:p>
+    <w:p>
+      <w:pPr>
+        <w:pStyle w:val="Prrafodelista"/>
+        <w:ind w:left="360"/>
+        <w:jc w:val="both"/>
+        <w:rPr>
+          <w:rFonts w:ascii="Calibri" w:eastAsia="Calibri" w:hAnsi="Calibri" w:cs="Calibri"/>
+          <w:i/>
+        </w:rPr>
+      </w:pPr>
+    </w:p>
+    <w:p>
+      <w:pPr>
+        <w:pStyle w:val="Ttulo1"/>
+        <w:numPr>
+          <w:ilvl w:val="0"/>
+          <w:numId w:val="2"/>
+        </w:numPr>
+      </w:pPr>
+      <w:bookmarkStart w:id="11" w:name="_Toc142484727"/>
+      <w:r>
         <w:t>Diccionario de Datos</w:t>
       </w:r>
-      <w:bookmarkEnd w:id="10"/>
+      <w:bookmarkEnd w:id="11"/>
     </w:p>
     <w:p/>
     <w:p>
@@ -2585,6 +2746,7 @@
         <w:jc w:val="both"/>
       </w:pPr>
       <w:r>
+        <w:lastRenderedPageBreak/>
         <w:t>Esta tabla almacena la información relacionada con nuestros clientes</w:t>
       </w:r>
     </w:p>
@@ -2617,7 +2779,7 @@
                     <pic:cNvPicPr/>
                   </pic:nvPicPr>
                   <pic:blipFill>
-                    <a:blip r:embed="rId9">
+                    <a:blip r:embed="rId10">
                       <a:extLst>
                         <a:ext uri="{28A0092B-C50C-407E-A947-70E740481C1C}">
                           <a14:useLocalDpi xmlns:a14="http://schemas.microsoft.com/office/drawing/2010/main" val="0"/>
@@ -2699,7 +2861,7 @@
                     <pic:cNvPicPr/>
                   </pic:nvPicPr>
                   <pic:blipFill>
-                    <a:blip r:embed="rId10">
+                    <a:blip r:embed="rId11">
                       <a:extLst>
                         <a:ext uri="{28A0092B-C50C-407E-A947-70E740481C1C}">
                           <a14:useLocalDpi xmlns:a14="http://schemas.microsoft.com/office/drawing/2010/main" val="0"/>
@@ -2773,7 +2935,7 @@
                     <pic:cNvPicPr/>
                   </pic:nvPicPr>
                   <pic:blipFill>
-                    <a:blip r:embed="rId11">
+                    <a:blip r:embed="rId12">
                       <a:extLst>
                         <a:ext uri="{28A0092B-C50C-407E-A947-70E740481C1C}">
                           <a14:useLocalDpi xmlns:a14="http://schemas.microsoft.com/office/drawing/2010/main" val="0"/>
@@ -2889,7 +3051,7 @@
                     <pic:cNvPicPr/>
                   </pic:nvPicPr>
                   <pic:blipFill>
-                    <a:blip r:embed="rId12">
+                    <a:blip r:embed="rId13">
                       <a:extLst>
                         <a:ext uri="{28A0092B-C50C-407E-A947-70E740481C1C}">
                           <a14:useLocalDpi xmlns:a14="http://schemas.microsoft.com/office/drawing/2010/main" val="0"/>
@@ -3044,7 +3206,7 @@
                     <pic:cNvPicPr/>
                   </pic:nvPicPr>
                   <pic:blipFill>
-                    <a:blip r:embed="rId13">
+                    <a:blip r:embed="rId14">
                       <a:extLst>
                         <a:ext uri="{28A0092B-C50C-407E-A947-70E740481C1C}">
                           <a14:useLocalDpi xmlns:a14="http://schemas.microsoft.com/office/drawing/2010/main" val="0"/>
@@ -3155,7 +3317,7 @@
                     <pic:cNvPicPr/>
                   </pic:nvPicPr>
                   <pic:blipFill>
-                    <a:blip r:embed="rId14">
+                    <a:blip r:embed="rId15">
                       <a:extLst>
                         <a:ext uri="{28A0092B-C50C-407E-A947-70E740481C1C}">
                           <a14:useLocalDpi xmlns:a14="http://schemas.microsoft.com/office/drawing/2010/main" val="0"/>
@@ -3279,7 +3441,7 @@
                     <pic:cNvPicPr/>
                   </pic:nvPicPr>
                   <pic:blipFill>
-                    <a:blip r:embed="rId15">
+                    <a:blip r:embed="rId16">
                       <a:extLst>
                         <a:ext uri="{28A0092B-C50C-407E-A947-70E740481C1C}">
                           <a14:useLocalDpi xmlns:a14="http://schemas.microsoft.com/office/drawing/2010/main" val="0"/>
@@ -3353,7 +3515,7 @@
                     <pic:cNvPicPr/>
                   </pic:nvPicPr>
                   <pic:blipFill>
-                    <a:blip r:embed="rId16">
+                    <a:blip r:embed="rId17">
                       <a:extLst>
                         <a:ext uri="{28A0092B-C50C-407E-A947-70E740481C1C}">
                           <a14:useLocalDpi xmlns:a14="http://schemas.microsoft.com/office/drawing/2010/main" val="0"/>
@@ -3433,7 +3595,7 @@
                     <pic:cNvPicPr/>
                   </pic:nvPicPr>
                   <pic:blipFill>
-                    <a:blip r:embed="rId17">
+                    <a:blip r:embed="rId18">
                       <a:extLst>
                         <a:ext uri="{28A0092B-C50C-407E-A947-70E740481C1C}">
                           <a14:useLocalDpi xmlns:a14="http://schemas.microsoft.com/office/drawing/2010/main" val="0"/>
@@ -3542,7 +3704,7 @@
                     <pic:cNvPicPr/>
                   </pic:nvPicPr>
                   <pic:blipFill>
-                    <a:blip r:embed="rId18">
+                    <a:blip r:embed="rId19">
                       <a:extLst>
                         <a:ext uri="{28A0092B-C50C-407E-A947-70E740481C1C}">
                           <a14:useLocalDpi xmlns:a14="http://schemas.microsoft.com/office/drawing/2010/main" val="0"/>
@@ -3582,14 +3744,14 @@
           <w:numId w:val="2"/>
         </w:numPr>
       </w:pPr>
-      <w:bookmarkStart w:id="11" w:name="_Toc140245732"/>
+      <w:bookmarkStart w:id="12" w:name="_Toc142484728"/>
       <w:r>
         <w:t>P</w:t>
       </w:r>
       <w:r>
         <w:t>olíticas de seguridad para garantizar integridad, confidencialidad y disponibilidad de los datos</w:t>
       </w:r>
-      <w:bookmarkEnd w:id="11"/>
+      <w:bookmarkEnd w:id="12"/>
     </w:p>
     <w:p>
       <w:pPr>
@@ -3888,8 +4050,8 @@
       </w:pPr>
     </w:p>
     <w:sectPr>
-      <w:headerReference w:type="default" r:id="rId19"/>
-      <w:footerReference w:type="default" r:id="rId20"/>
+      <w:headerReference w:type="default" r:id="rId20"/>
+      <w:footerReference w:type="default" r:id="rId21"/>
       <w:pgSz w:w="12240" w:h="15840"/>
       <w:pgMar w:top="1418" w:right="1418" w:bottom="1418" w:left="1418" w:header="709" w:footer="709" w:gutter="0"/>
       <w:pgNumType w:start="1"/>
@@ -3967,7 +4129,7 @@
         <w:noProof/>
         <w:color w:val="4F81BD"/>
       </w:rPr>
-      <w:t>11</w:t>
+      <w:t>8</w:t>
     </w:r>
     <w:r>
       <w:rPr>
@@ -6830,7 +6992,7 @@
 </file>
 
 <file path=customXml/itemProps1.xml><?xml version="1.0" encoding="utf-8"?>
-<ds:datastoreItem xmlns:ds="http://schemas.openxmlformats.org/officeDocument/2006/customXml" ds:itemID="{47C5F44E-D38C-4B08-85AE-8F75DBD3904E}">
+<ds:datastoreItem xmlns:ds="http://schemas.openxmlformats.org/officeDocument/2006/customXml" ds:itemID="{4A56E48F-F7DD-49B7-90B0-A97C25AC3523}">
   <ds:schemaRefs>
     <ds:schemaRef ds:uri="http://schemas.openxmlformats.org/officeDocument/2006/bibliography"/>
   </ds:schemaRefs>

</xml_diff>